<commit_message>
alhamdulillah sudah jilid, insyallah besok tanda tangan dan selesai
</commit_message>
<xml_diff>
--- a/new/Final Tugas Akhir 17615006/17615006_laporan tugas akhir/Halaman Pengesahan Pembimbing.docx
+++ b/new/Final Tugas Akhir 17615006/17615006_laporan tugas akhir/Halaman Pengesahan Pembimbing.docx
@@ -653,31 +653,42 @@
           <w:color w:val="000000"/>
           <w:sz w:val="24"/>
           <w:szCs w:val="24"/>
-          <w:lang w:val="id-ID"/>
-        </w:rPr>
-        <w:t>2</w:t>
-      </w:r>
-      <w:r>
-        <w:rPr>
-          <w:rFonts w:eastAsiaTheme="minorHAnsi"/>
-          <w:b/>
-          <w:color w:val="000000"/>
-          <w:sz w:val="24"/>
-          <w:szCs w:val="24"/>
-          <w:lang w:val="id-ID"/>
-        </w:rPr>
-        <w:t>4</w:t>
-      </w:r>
-      <w:r>
-        <w:rPr>
-          <w:rFonts w:eastAsiaTheme="minorHAnsi"/>
-          <w:b/>
-          <w:color w:val="000000"/>
-          <w:sz w:val="24"/>
-          <w:szCs w:val="24"/>
-          <w:lang w:val="id-ID"/>
-        </w:rPr>
-        <w:t xml:space="preserve"> Juli 2020</w:t>
+          <w:lang w:val="en-ID"/>
+        </w:rPr>
+        <w:t>07</w:t>
+      </w:r>
+      <w:r>
+        <w:rPr>
+          <w:rFonts w:eastAsiaTheme="minorHAnsi"/>
+          <w:b/>
+          <w:color w:val="000000"/>
+          <w:sz w:val="24"/>
+          <w:szCs w:val="24"/>
+          <w:lang w:val="id-ID"/>
+        </w:rPr>
+        <w:t xml:space="preserve"> </w:t>
+      </w:r>
+      <w:r>
+        <w:rPr>
+          <w:rFonts w:eastAsiaTheme="minorHAnsi"/>
+          <w:b/>
+          <w:color w:val="000000"/>
+          <w:sz w:val="24"/>
+          <w:szCs w:val="24"/>
+          <w:lang w:val="en-ID"/>
+        </w:rPr>
+        <w:t>September</w:t>
+      </w:r>
+      <w:r>
+        <w:rPr>
+          <w:rFonts w:eastAsiaTheme="minorHAnsi"/>
+          <w:b/>
+          <w:color w:val="000000"/>
+          <w:sz w:val="24"/>
+          <w:szCs w:val="24"/>
+          <w:lang w:val="id-ID"/>
+        </w:rPr>
+        <w:t xml:space="preserve"> 2020</w:t>
       </w:r>
       <w:r>
         <w:rPr>
@@ -885,7 +896,7 @@
                                 <w:szCs w:val="24"/>
                                 <w:lang w:val="en-ID"/>
                               </w:rPr>
-                              <w:t xml:space="preserve"> M.Cs.,</w:t>
+                              <w:t xml:space="preserve"> M.Cs.</w:t>
                             </w:r>
                           </w:p>
                           <w:p>
@@ -939,7 +950,7 @@
           </mc:Choice>
           <mc:Fallback>
             <w:pict>
-              <v:rect w14:anchorId="02311AAA" id="Rectangle 30" o:spid="_x0000_s1026" style="position:absolute;left:0;text-align:left;margin-left:-27.45pt;margin-top:20.85pt;width:272.95pt;height:115.5pt;z-index:251656192;visibility:visible;mso-wrap-style:square;mso-width-percent:0;mso-height-percent:0;mso-wrap-distance-left:9pt;mso-wrap-distance-top:0;mso-wrap-distance-right:9pt;mso-wrap-distance-bottom:0;mso-position-horizontal:absolute;mso-position-horizontal-relative:text;mso-position-vertical:absolute;mso-position-vertical-relative:text;mso-width-percent:0;mso-height-percent:0;mso-width-relative:margin;mso-height-relative:margin;v-text-anchor:middle" o:gfxdata="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" fillcolor="white [3201]" stroked="f" strokeweight="2pt">
+              <v:rect w14:anchorId="02311AAA" id="Rectangle 30" o:spid="_x0000_s1026" style="position:absolute;left:0;text-align:left;margin-left:-27.45pt;margin-top:20.85pt;width:272.95pt;height:115.5pt;z-index:251656192;visibility:visible;mso-wrap-style:square;mso-width-percent:0;mso-height-percent:0;mso-wrap-distance-left:9pt;mso-wrap-distance-top:0;mso-wrap-distance-right:9pt;mso-wrap-distance-bottom:0;mso-position-horizontal:absolute;mso-position-horizontal-relative:text;mso-position-vertical:absolute;mso-position-vertical-relative:text;mso-width-percent:0;mso-height-percent:0;mso-width-relative:margin;mso-height-relative:margin;v-text-anchor:middle" o:gfxdata="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" fillcolor="white [3201]" stroked="f" strokeweight="2pt">
                 <v:textbox>
                   <w:txbxContent>
                     <w:p>
@@ -1065,7 +1076,7 @@
                           <w:szCs w:val="24"/>
                           <w:lang w:val="en-ID"/>
                         </w:rPr>
-                        <w:t xml:space="preserve"> M.Cs.,</w:t>
+                        <w:t xml:space="preserve"> M.Cs.</w:t>
                       </w:r>
                     </w:p>
                     <w:p>
@@ -1628,8 +1639,6 @@
                               </w:rPr>
                               <w:t>:</w:t>
                             </w:r>
-                            <w:bookmarkStart w:id="0" w:name="_GoBack"/>
-                            <w:bookmarkEnd w:id="0"/>
                           </w:p>
                           <w:p>
                             <w:pPr>
@@ -2188,7 +2197,6 @@
                               <w:t xml:space="preserve"> </w:t>
                             </w:r>
                             <w:proofErr w:type="spellStart"/>
-                            <w:proofErr w:type="gramStart"/>
                             <w:r>
                               <w:rPr>
                                 <w:b/>
@@ -2202,13 +2210,21 @@
                                 <w:b/>
                                 <w:sz w:val="24"/>
                               </w:rPr>
-                              <w:t xml:space="preserve"> :</w:t>
-                            </w:r>
-                            <w:proofErr w:type="gramEnd"/>
-                            <w:r>
-                              <w:rPr>
-                                <w:b/>
-                                <w:sz w:val="24"/>
+                              <w:t xml:space="preserve"> : </w:t>
+                            </w:r>
+                            <w:r>
+                              <w:rPr>
+                                <w:b/>
+                                <w:sz w:val="24"/>
+                                <w:lang w:val="en-ID"/>
+                              </w:rPr>
+                              <w:t>28</w:t>
+                            </w:r>
+                            <w:r>
+                              <w:rPr>
+                                <w:b/>
+                                <w:sz w:val="24"/>
+                                <w:lang w:val="id-ID"/>
                               </w:rPr>
                               <w:t xml:space="preserve"> </w:t>
                             </w:r>
@@ -2216,10 +2232,12 @@
                               <w:rPr>
                                 <w:b/>
                                 <w:sz w:val="24"/>
-                                <w:lang w:val="id-ID"/>
-                              </w:rPr>
-                              <w:t>20 April</w:t>
-                            </w:r>
+                                <w:lang w:val="en-ID"/>
+                              </w:rPr>
+                              <w:t>Agustus</w:t>
+                            </w:r>
+                            <w:bookmarkStart w:id="0" w:name="_GoBack"/>
+                            <w:bookmarkEnd w:id="0"/>
                             <w:r>
                               <w:rPr>
                                 <w:b/>
@@ -2285,7 +2303,6 @@
                         <w:t xml:space="preserve"> </w:t>
                       </w:r>
                       <w:proofErr w:type="spellStart"/>
-                      <w:proofErr w:type="gramStart"/>
                       <w:r>
                         <w:rPr>
                           <w:b/>
@@ -2299,13 +2316,21 @@
                           <w:b/>
                           <w:sz w:val="24"/>
                         </w:rPr>
-                        <w:t xml:space="preserve"> :</w:t>
-                      </w:r>
-                      <w:proofErr w:type="gramEnd"/>
-                      <w:r>
-                        <w:rPr>
-                          <w:b/>
-                          <w:sz w:val="24"/>
+                        <w:t xml:space="preserve"> : </w:t>
+                      </w:r>
+                      <w:r>
+                        <w:rPr>
+                          <w:b/>
+                          <w:sz w:val="24"/>
+                          <w:lang w:val="en-ID"/>
+                        </w:rPr>
+                        <w:t>28</w:t>
+                      </w:r>
+                      <w:r>
+                        <w:rPr>
+                          <w:b/>
+                          <w:sz w:val="24"/>
+                          <w:lang w:val="id-ID"/>
                         </w:rPr>
                         <w:t xml:space="preserve"> </w:t>
                       </w:r>
@@ -2313,10 +2338,12 @@
                         <w:rPr>
                           <w:b/>
                           <w:sz w:val="24"/>
-                          <w:lang w:val="id-ID"/>
-                        </w:rPr>
-                        <w:t>20 April</w:t>
-                      </w:r>
+                          <w:lang w:val="en-ID"/>
+                        </w:rPr>
+                        <w:t>Agustus</w:t>
+                      </w:r>
+                      <w:bookmarkStart w:id="1" w:name="_GoBack"/>
+                      <w:bookmarkEnd w:id="1"/>
                       <w:r>
                         <w:rPr>
                           <w:b/>

</xml_diff>